<commit_message>
Rename incoming alerts to realtime alerts
</commit_message>
<xml_diff>
--- a/docs/database/Design.docx
+++ b/docs/database/Design.docx
@@ -92,7 +92,10 @@
         </w:numPr>
       </w:pPr>
       <w:r>
-        <w:t xml:space="preserve">Incoming </w:t>
+        <w:t>Realtime</w:t>
+      </w:r>
+      <w:r>
+        <w:t xml:space="preserve"> </w:t>
       </w:r>
       <w:r>
         <w:rPr>
@@ -244,7 +247,6 @@
           <w:numId w:val="4"/>
         </w:numPr>
       </w:pPr>
-      <w:proofErr w:type="spellStart"/>
       <w:r>
         <w:t>o</w:t>
       </w:r>
@@ -257,7 +259,6 @@
       <w:r>
         <w:t>ype</w:t>
       </w:r>
-      <w:proofErr w:type="spellEnd"/>
       <w:r>
         <w:t xml:space="preserve"> – CALL or PUT</w:t>
       </w:r>
@@ -270,7 +271,6 @@
           <w:numId w:val="4"/>
         </w:numPr>
       </w:pPr>
-      <w:proofErr w:type="spellStart"/>
       <w:r>
         <w:t>a</w:t>
       </w:r>
@@ -283,17 +283,15 @@
       <w:r>
         <w:t>t</w:t>
       </w:r>
-      <w:proofErr w:type="spellEnd"/>
-    </w:p>
-    <w:p>
-      <w:pPr>
-        <w:pStyle w:val="ListParagraph"/>
-        <w:numPr>
-          <w:ilvl w:val="1"/>
-          <w:numId w:val="4"/>
-        </w:numPr>
-      </w:pPr>
-      <w:proofErr w:type="spellStart"/>
+    </w:p>
+    <w:p>
+      <w:pPr>
+        <w:pStyle w:val="ListParagraph"/>
+        <w:numPr>
+          <w:ilvl w:val="1"/>
+          <w:numId w:val="4"/>
+        </w:numPr>
+      </w:pPr>
       <w:r>
         <w:t>d</w:t>
       </w:r>
@@ -312,7 +310,6 @@
       <w:r>
         <w:t>eek</w:t>
       </w:r>
-      <w:proofErr w:type="spellEnd"/>
       <w:r>
         <w:t xml:space="preserve"> – MONDAY, TUESDAY, WEDNESDAY, THURSDAY, or FRIDAY</w:t>
       </w:r>
@@ -325,7 +322,6 @@
           <w:numId w:val="4"/>
         </w:numPr>
       </w:pPr>
-      <w:proofErr w:type="spellStart"/>
       <w:r>
         <w:t>t</w:t>
       </w:r>
@@ -344,7 +340,6 @@
       <w:r>
         <w:t>ay</w:t>
       </w:r>
-      <w:proofErr w:type="spellEnd"/>
     </w:p>
     <w:p>
       <w:pPr>
@@ -369,7 +364,6 @@
           <w:numId w:val="4"/>
         </w:numPr>
       </w:pPr>
-      <w:proofErr w:type="spellStart"/>
       <w:r>
         <w:t>d</w:t>
       </w:r>
@@ -388,7 +382,6 @@
       <w:r>
         <w:t>xp</w:t>
       </w:r>
-      <w:proofErr w:type="spellEnd"/>
     </w:p>
     <w:p>
       <w:pPr>
@@ -458,7 +451,6 @@
           <w:numId w:val="4"/>
         </w:numPr>
       </w:pPr>
-      <w:proofErr w:type="spellStart"/>
       <w:r>
         <w:t>o</w:t>
       </w:r>
@@ -471,31 +463,27 @@
       <w:r>
         <w:t>nterest</w:t>
       </w:r>
-      <w:proofErr w:type="spellEnd"/>
-    </w:p>
-    <w:p>
-      <w:pPr>
-        <w:pStyle w:val="ListParagraph"/>
-        <w:numPr>
-          <w:ilvl w:val="1"/>
-          <w:numId w:val="4"/>
-        </w:numPr>
-      </w:pPr>
-      <w:proofErr w:type="spellStart"/>
+    </w:p>
+    <w:p>
+      <w:pPr>
+        <w:pStyle w:val="ListParagraph"/>
+        <w:numPr>
+          <w:ilvl w:val="1"/>
+          <w:numId w:val="4"/>
+        </w:numPr>
+      </w:pPr>
       <w:r>
         <w:t>vol_oi</w:t>
       </w:r>
-      <w:proofErr w:type="spellEnd"/>
-    </w:p>
-    <w:p>
-      <w:pPr>
-        <w:pStyle w:val="ListParagraph"/>
-        <w:numPr>
-          <w:ilvl w:val="1"/>
-          <w:numId w:val="4"/>
-        </w:numPr>
-      </w:pPr>
-      <w:proofErr w:type="spellStart"/>
+    </w:p>
+    <w:p>
+      <w:pPr>
+        <w:pStyle w:val="ListParagraph"/>
+        <w:numPr>
+          <w:ilvl w:val="1"/>
+          <w:numId w:val="4"/>
+        </w:numPr>
+      </w:pPr>
       <w:r>
         <w:t>i</w:t>
       </w:r>
@@ -508,7 +496,6 @@
       <w:r>
         <w:t>olatility</w:t>
       </w:r>
-      <w:proofErr w:type="spellEnd"/>
     </w:p>
     <w:p>
       <w:pPr>
@@ -548,14 +535,12 @@
           <w:numId w:val="4"/>
         </w:numPr>
       </w:pPr>
-      <w:proofErr w:type="spellStart"/>
       <w:r>
         <w:t>v</w:t>
       </w:r>
       <w:r>
         <w:t>ega</w:t>
       </w:r>
-      <w:proofErr w:type="spellEnd"/>
     </w:p>
     <w:p>
       <w:pPr>
@@ -595,7 +580,6 @@
           <w:numId w:val="4"/>
         </w:numPr>
       </w:pPr>
-      <w:proofErr w:type="spellStart"/>
       <w:r>
         <w:t>a</w:t>
       </w:r>
@@ -608,17 +592,15 @@
       <w:r>
         <w:t>sk</w:t>
       </w:r>
-      <w:proofErr w:type="spellEnd"/>
-    </w:p>
-    <w:p>
-      <w:pPr>
-        <w:pStyle w:val="ListParagraph"/>
-        <w:numPr>
-          <w:ilvl w:val="1"/>
-          <w:numId w:val="4"/>
-        </w:numPr>
-      </w:pPr>
-      <w:proofErr w:type="spellStart"/>
+    </w:p>
+    <w:p>
+      <w:pPr>
+        <w:pStyle w:val="ListParagraph"/>
+        <w:numPr>
+          <w:ilvl w:val="1"/>
+          <w:numId w:val="4"/>
+        </w:numPr>
+      </w:pPr>
       <w:r>
         <w:t>h</w:t>
       </w:r>
@@ -631,31 +613,27 @@
       <w:r>
         <w:t>sk</w:t>
       </w:r>
-      <w:proofErr w:type="spellEnd"/>
-    </w:p>
-    <w:p>
-      <w:pPr>
-        <w:pStyle w:val="ListParagraph"/>
-        <w:numPr>
-          <w:ilvl w:val="1"/>
-          <w:numId w:val="4"/>
-        </w:numPr>
-      </w:pPr>
-      <w:proofErr w:type="spellStart"/>
+    </w:p>
+    <w:p>
+      <w:pPr>
+        <w:pStyle w:val="ListParagraph"/>
+        <w:numPr>
+          <w:ilvl w:val="1"/>
+          <w:numId w:val="4"/>
+        </w:numPr>
+      </w:pPr>
       <w:r>
         <w:t>p_l</w:t>
       </w:r>
-      <w:proofErr w:type="spellEnd"/>
-    </w:p>
-    <w:p>
-      <w:pPr>
-        <w:pStyle w:val="ListParagraph"/>
-        <w:numPr>
-          <w:ilvl w:val="1"/>
-          <w:numId w:val="4"/>
-        </w:numPr>
-      </w:pPr>
-      <w:proofErr w:type="spellStart"/>
+    </w:p>
+    <w:p>
+      <w:pPr>
+        <w:pStyle w:val="ListParagraph"/>
+        <w:numPr>
+          <w:ilvl w:val="1"/>
+          <w:numId w:val="4"/>
+        </w:numPr>
+      </w:pPr>
       <w:r>
         <w:t>t</w:t>
       </w:r>
@@ -668,7 +646,6 @@
       <w:r>
         <w:t>assed</w:t>
       </w:r>
-      <w:proofErr w:type="spellEnd"/>
     </w:p>
     <w:p>
       <w:pPr>
@@ -721,65 +698,51 @@
           <w:numId w:val="4"/>
         </w:numPr>
       </w:pPr>
-      <w:proofErr w:type="spellStart"/>
       <w:r>
         <w:t>option_type</w:t>
       </w:r>
-      <w:proofErr w:type="spellEnd"/>
-      <w:r>
-        <w:t xml:space="preserve"> </w:t>
-      </w:r>
-      <w:r>
-        <w:t>– CALL or PUT</w:t>
-      </w:r>
-    </w:p>
-    <w:p>
-      <w:pPr>
-        <w:pStyle w:val="ListParagraph"/>
-        <w:numPr>
-          <w:ilvl w:val="1"/>
-          <w:numId w:val="4"/>
-        </w:numPr>
-      </w:pPr>
-      <w:proofErr w:type="spellStart"/>
+      <w:r>
+        <w:t xml:space="preserve"> – CALL or PUT</w:t>
+      </w:r>
+    </w:p>
+    <w:p>
+      <w:pPr>
+        <w:pStyle w:val="ListParagraph"/>
+        <w:numPr>
+          <w:ilvl w:val="1"/>
+          <w:numId w:val="4"/>
+        </w:numPr>
+      </w:pPr>
       <w:r>
         <w:t>alerted_at</w:t>
       </w:r>
-      <w:proofErr w:type="spellEnd"/>
-    </w:p>
-    <w:p>
-      <w:pPr>
-        <w:pStyle w:val="ListParagraph"/>
-        <w:numPr>
-          <w:ilvl w:val="1"/>
-          <w:numId w:val="4"/>
-        </w:numPr>
-      </w:pPr>
-      <w:proofErr w:type="spellStart"/>
+    </w:p>
+    <w:p>
+      <w:pPr>
+        <w:pStyle w:val="ListParagraph"/>
+        <w:numPr>
+          <w:ilvl w:val="1"/>
+          <w:numId w:val="4"/>
+        </w:numPr>
+      </w:pPr>
       <w:r>
         <w:t>day_of_week</w:t>
       </w:r>
-      <w:proofErr w:type="spellEnd"/>
-      <w:r>
-        <w:t xml:space="preserve"> </w:t>
-      </w:r>
-      <w:r>
-        <w:t>– MONDAY, TUESDAY, WEDNESDAY, THURSDAY, or FRIDAY</w:t>
-      </w:r>
-    </w:p>
-    <w:p>
-      <w:pPr>
-        <w:pStyle w:val="ListParagraph"/>
-        <w:numPr>
-          <w:ilvl w:val="1"/>
-          <w:numId w:val="4"/>
-        </w:numPr>
-      </w:pPr>
-      <w:proofErr w:type="spellStart"/>
+      <w:r>
+        <w:t xml:space="preserve"> – MONDAY, TUESDAY, WEDNESDAY, THURSDAY, or FRIDAY</w:t>
+      </w:r>
+    </w:p>
+    <w:p>
+      <w:pPr>
+        <w:pStyle w:val="ListParagraph"/>
+        <w:numPr>
+          <w:ilvl w:val="1"/>
+          <w:numId w:val="4"/>
+        </w:numPr>
+      </w:pPr>
       <w:r>
         <w:t>time_of_day</w:t>
       </w:r>
-      <w:proofErr w:type="spellEnd"/>
     </w:p>
     <w:p>
       <w:pPr>
@@ -801,11 +764,9 @@
           <w:numId w:val="4"/>
         </w:numPr>
       </w:pPr>
-      <w:proofErr w:type="spellStart"/>
       <w:r>
         <w:t>days_to_exp</w:t>
       </w:r>
-      <w:proofErr w:type="spellEnd"/>
     </w:p>
     <w:p>
       <w:pPr>
@@ -863,39 +824,33 @@
           <w:numId w:val="4"/>
         </w:numPr>
       </w:pPr>
-      <w:proofErr w:type="spellStart"/>
       <w:r>
         <w:t>open_interest</w:t>
       </w:r>
-      <w:proofErr w:type="spellEnd"/>
-    </w:p>
-    <w:p>
-      <w:pPr>
-        <w:pStyle w:val="ListParagraph"/>
-        <w:numPr>
-          <w:ilvl w:val="1"/>
-          <w:numId w:val="4"/>
-        </w:numPr>
-      </w:pPr>
-      <w:proofErr w:type="spellStart"/>
+    </w:p>
+    <w:p>
+      <w:pPr>
+        <w:pStyle w:val="ListParagraph"/>
+        <w:numPr>
+          <w:ilvl w:val="1"/>
+          <w:numId w:val="4"/>
+        </w:numPr>
+      </w:pPr>
       <w:r>
         <w:t>vol_oi</w:t>
       </w:r>
-      <w:proofErr w:type="spellEnd"/>
-    </w:p>
-    <w:p>
-      <w:pPr>
-        <w:pStyle w:val="ListParagraph"/>
-        <w:numPr>
-          <w:ilvl w:val="1"/>
-          <w:numId w:val="4"/>
-        </w:numPr>
-      </w:pPr>
-      <w:proofErr w:type="spellStart"/>
+    </w:p>
+    <w:p>
+      <w:pPr>
+        <w:pStyle w:val="ListParagraph"/>
+        <w:numPr>
+          <w:ilvl w:val="1"/>
+          <w:numId w:val="4"/>
+        </w:numPr>
+      </w:pPr>
       <w:r>
         <w:t>implied_volatility</w:t>
       </w:r>
-      <w:proofErr w:type="spellEnd"/>
     </w:p>
     <w:p>
       <w:pPr>
@@ -929,11 +884,9 @@
           <w:numId w:val="4"/>
         </w:numPr>
       </w:pPr>
-      <w:proofErr w:type="spellStart"/>
       <w:r>
         <w:t>vega</w:t>
       </w:r>
-      <w:proofErr w:type="spellEnd"/>
     </w:p>
     <w:p>
       <w:pPr>
@@ -967,11 +920,9 @@
           <w:numId w:val="4"/>
         </w:numPr>
       </w:pPr>
-      <w:proofErr w:type="spellStart"/>
       <w:r>
         <w:t>alert_ask</w:t>
       </w:r>
-      <w:proofErr w:type="spellEnd"/>
     </w:p>
     <w:p>
       <w:pPr>
@@ -1015,15 +966,7 @@
         </w:numPr>
       </w:pPr>
       <w:r>
-        <w:t xml:space="preserve">Day of Week, Time of Day, Days to </w:t>
-      </w:r>
-      <w:proofErr w:type="spellStart"/>
-      <w:r>
-        <w:t>Expl</w:t>
-      </w:r>
-      <w:proofErr w:type="spellEnd"/>
-      <w:r>
-        <w:t>. Diff %, etc.</w:t>
+        <w:t>Day of Week, Time of Day, Days to Expl. Diff %, etc.</w:t>
       </w:r>
     </w:p>
     <w:p>
@@ -1116,15 +1059,7 @@
         </w:numPr>
       </w:pPr>
       <w:r>
-        <w:t xml:space="preserve">Day of Week, Time of Day, Days to </w:t>
-      </w:r>
-      <w:proofErr w:type="spellStart"/>
-      <w:r>
-        <w:t>Expl</w:t>
-      </w:r>
-      <w:proofErr w:type="spellEnd"/>
-      <w:r>
-        <w:t>. Diff %, etc.</w:t>
+        <w:t>Day of Week, Time of Day, Days to Expl. Diff %, etc.</w:t>
       </w:r>
     </w:p>
     <w:p>
@@ -1162,11 +1097,9 @@
           <w:numId w:val="4"/>
         </w:numPr>
       </w:pPr>
-      <w:proofErr w:type="spellStart"/>
       <w:r>
         <w:t>datarange</w:t>
       </w:r>
-      <w:proofErr w:type="spellEnd"/>
     </w:p>
     <w:p>
       <w:pPr>

</xml_diff>